<commit_message>
transféré routines PHP commune dans connexion.php, documentation
</commit_message>
<xml_diff>
--- a/Documentation/Interface BD.docx
+++ b/Documentation/Interface BD.docx
@@ -65,15 +65,7 @@
       <w:r>
         <w:rPr/>
         <w:tab/>
-        <w:t xml:space="preserve">L'interface à la base de données se compose de trois parties : une partie serveur et deux partie client, l'une en java pour </w:t>
-      </w:r>
-      <w:r>
-        <w:rPr/>
-        <w:t>Android</w:t>
-      </w:r>
-      <w:r>
-        <w:rPr/>
-        <w:t>, l'autre en javaScript pour la page web.</w:t>
+        <w:t>L'interface à la base de données se compose de trois parties : une partie serveur et deux partie client, l'une en java pour android, l'autre en javaScript pour la page web.</w:t>
       </w:r>
     </w:p>
     <w:p>
@@ -93,15 +85,7 @@
       <w:r>
         <w:rPr/>
         <w:tab/>
-        <w:t xml:space="preserve">La partie serveur se fait via des scripts PHP.  Il existe deux scripts PHP, le premier pour écrire dans les tables de la BD est le plus souvent adressée par la page web, le second script sert à la lecture et est, pour l'heure, principale utilisé par le client </w:t>
-      </w:r>
-      <w:r>
-        <w:rPr/>
-        <w:t>Android.</w:t>
-      </w:r>
-      <w:r>
-        <w:rPr/>
-        <w:t xml:space="preserve">  </w:t>
+        <w:t xml:space="preserve">La partie serveur se fait via des scripts PHP.  Il existe deux scripts PHP, le premier pour écrire dans les tables de la BD est le plus souvent adressée par la page web, le second script sert à la lecture et est, pour l'heure, principale utilisé par le client android.  </w:t>
       </w:r>
       <w:r>
         <w:rPr/>
@@ -127,7 +111,6 @@
         <w:tab/>
         <w:t xml:space="preserve">Les partie clients Android se fait via une série de classes DbAccess.  </w:t>
       </w:r>
-      <w:bookmarkStart w:id="0" w:name="__DdeLink__35_1590607099"/>
       <w:r>
         <w:rPr/>
         <w:t>Ces classes supportent 2 type de bases de données : une locale et une distante.  Le module d'accès distant envois les requêtes aux scripts PHP et décodent les réponses retournées pour encapsuler, s'il y a lieu, le résultat dans des classes facile à manipuler par l'interface usager.  Le module d'accès local, gère, sous SQLite, une image qui est un sous ensemble de la base de donnés distante.</w:t>
@@ -155,7 +138,6 @@
         <w:rPr/>
         <w:t>P</w:t>
       </w:r>
-      <w:bookmarkEnd w:id="0"/>
       <w:r>
         <w:rPr/>
         <w:t>HP</w:t>
@@ -184,7 +166,59 @@
       <w:r>
         <w:rPr/>
         <w:tab/>
-        <w:t>{«Status» : «Success/Fail», [data]}</w:t>
+        <w:t>{«Status» : «Success/Fail», [data]}</w:t>
+      </w:r>
+    </w:p>
+    <w:p>
+      <w:pPr>
+        <w:pStyle w:val="style16"/>
+        <w:ind w:hanging="0" w:left="709" w:right="0"/>
+        <w:rPr/>
+      </w:pPr>
+      <w:r>
+        <w:rPr/>
+        <w:t xml:space="preserve">Si le </w:t>
+      </w:r>
+      <w:r>
+        <w:rPr/>
+        <w:t xml:space="preserve">«Status» </w:t>
+      </w:r>
+      <w:r>
+        <w:rPr/>
+        <w:t>est «Fail», data sera un message d'erreur de la forme :</w:t>
+      </w:r>
+    </w:p>
+    <w:p>
+      <w:pPr>
+        <w:pStyle w:val="style16"/>
+        <w:ind w:hanging="0" w:left="709" w:right="0"/>
+        <w:rPr/>
+      </w:pPr>
+      <w:r>
+        <w:rPr/>
+        <w:tab/>
+        <w:t>«errMsg» : «message identifiant l'erreur»</w:t>
+      </w:r>
+    </w:p>
+    <w:p>
+      <w:pPr>
+        <w:pStyle w:val="style16"/>
+        <w:ind w:hanging="0" w:left="709" w:right="0"/>
+        <w:rPr/>
+      </w:pPr>
+      <w:r>
+        <w:rPr/>
+        <w:t>autrement data variera selon le type de requête effectuée.</w:t>
+      </w:r>
+    </w:p>
+    <w:p>
+      <w:pPr>
+        <w:pStyle w:val="style16"/>
+        <w:ind w:hanging="0" w:left="709" w:right="0"/>
+        <w:rPr/>
+      </w:pPr>
+      <w:r>
+        <w:rPr/>
       </w:r>
     </w:p>
     <w:p>
@@ -374,6 +408,16 @@
               <w:t>Établi la connexion avec la base de donnée.</w:t>
             </w:r>
           </w:p>
+          <w:p>
+            <w:pPr>
+              <w:pStyle w:val="style23"/>
+              <w:rPr/>
+            </w:pPr>
+            <w:r>
+              <w:rPr/>
+              <w:t>Possède les fonctions communes à tout les accès à la base de données</w:t>
+            </w:r>
+          </w:p>
         </w:tc>
       </w:tr>
       <w:tr>
@@ -542,11 +586,7 @@
       <w:r>
         <w:rPr/>
         <w:tab/>
-        <w:t xml:space="preserve">Les deux dernier fichier sont ceux actuellement adressé par les diverse applications client.  </w:t>
-      </w:r>
-      <w:r>
-        <w:rPr/>
-        <w:t>Ce sont eu qui formatent les requêtes à la base de données selon les paramètres passé par le client.</w:t>
+        <w:t>Les deux dernier fichier sont ceux actuellement adressé par les diverse applications client.  Le script «Writer.php» est le plus simple. Les routines ont une correspondance 1 pour 1 avec les tables de la base de données. Ses routines sont :</w:t>
       </w:r>
     </w:p>
     <w:p>
@@ -557,6 +597,124 @@
       </w:pPr>
       <w:r>
         <w:rPr/>
+        <w:tab/>
+      </w:r>
+      <w:r>
+        <w:rPr>
+          <w:color w:val="0000FF"/>
+        </w:rPr>
+        <w:t>newLigue</w:t>
+      </w:r>
+      <w:r>
+        <w:rPr/>
+        <w:t xml:space="preserve"> – Permet </w:t>
+      </w:r>
+      <w:r>
+        <w:rPr/>
+        <w:t xml:space="preserve">Permet d'inscrire une nouvelle ligue. </w:t>
+      </w:r>
+    </w:p>
+    <w:p>
+      <w:pPr>
+        <w:pStyle w:val="style16"/>
+        <w:ind w:hanging="0" w:left="1418" w:right="0"/>
+        <w:jc w:val="left"/>
+        <w:rPr/>
+      </w:pPr>
+      <w:r>
+        <w:rPr/>
+        <w:t>Paramètres :</w:t>
+      </w:r>
+    </w:p>
+    <w:p>
+      <w:pPr>
+        <w:pStyle w:val="style16"/>
+        <w:ind w:hanging="0" w:left="2127" w:right="0"/>
+        <w:jc w:val="left"/>
+        <w:rPr/>
+      </w:pPr>
+      <w:r>
+        <w:rPr/>
+        <w:t xml:space="preserve">- </w:t>
+      </w:r>
+      <w:r>
+        <w:rPr>
+          <w:color w:val="0000FF"/>
+        </w:rPr>
+        <w:t>Nom_Ligue</w:t>
+      </w:r>
+      <w:r>
+        <w:rPr/>
+        <w:t xml:space="preserve"> – le nom de la ligue, type String</w:t>
+      </w:r>
+    </w:p>
+    <w:p>
+      <w:pPr>
+        <w:pStyle w:val="style16"/>
+        <w:ind w:hanging="0" w:left="2127" w:right="0"/>
+        <w:jc w:val="left"/>
+        <w:rPr/>
+      </w:pPr>
+      <w:r>
+        <w:rPr/>
+        <w:t xml:space="preserve">- </w:t>
+      </w:r>
+      <w:r>
+        <w:rPr>
+          <w:color w:val="0000FF"/>
+        </w:rPr>
+        <w:t>ID_Personne</w:t>
+      </w:r>
+      <w:r>
+        <w:rPr/>
+        <w:t xml:space="preserve"> – identifiant du gestionnaire de la ligue, type Int.</w:t>
+      </w:r>
+    </w:p>
+    <w:p>
+      <w:pPr>
+        <w:pStyle w:val="style16"/>
+        <w:ind w:hanging="0" w:left="1418" w:right="0"/>
+        <w:rPr/>
+      </w:pPr>
+      <w:r>
+        <w:rPr/>
+        <w:t>Si «Status» est «Success», retourne le nouvel identifiant de la ligue sous la forme :</w:t>
+      </w:r>
+    </w:p>
+    <w:p>
+      <w:pPr>
+        <w:pStyle w:val="style16"/>
+        <w:ind w:hanging="0" w:left="2127" w:right="0"/>
+        <w:rPr/>
+      </w:pPr>
+      <w:r>
+        <w:rPr/>
+        <w:t>«Id» : «identifiant»</w:t>
+      </w:r>
+    </w:p>
+    <w:p>
+      <w:pPr>
+        <w:pStyle w:val="style16"/>
+        <w:ind w:hanging="0" w:left="1418" w:right="0"/>
+        <w:rPr/>
+      </w:pPr>
+      <w:r>
+        <w:rPr/>
+        <w:t>S</w:t>
+      </w:r>
+      <w:r>
+        <w:rPr/>
+        <w:t>et identifiant sera désigné ID_Ligue</w:t>
+      </w:r>
+    </w:p>
+    <w:p>
+      <w:pPr>
+        <w:pStyle w:val="style16"/>
+        <w:ind w:hanging="0" w:left="2127" w:right="0"/>
+        <w:rPr/>
+      </w:pPr>
+      <w:r>
+        <w:rPr/>
       </w:r>
     </w:p>
     <w:p>
@@ -568,21 +726,613 @@
       <w:r>
         <w:rPr/>
         <w:tab/>
-        <w:t xml:space="preserve">Le script «Writer.php» est le plus simple.  Les routines ont une correspondance 1 pour 1 avec les tables de la base de données.  </w:t>
-      </w:r>
-      <w:r>
-        <w:rPr/>
-        <w:t>C</w:t>
-      </w:r>
-      <w:r>
-        <w:rPr/>
-        <w:t>es routines sont :</w:t>
+      </w:r>
+      <w:r>
+        <w:rPr>
+          <w:color w:val="0000FF"/>
+        </w:rPr>
+        <w:t>newPersonne</w:t>
+      </w:r>
+      <w:r>
+        <w:rPr/>
+        <w:t xml:space="preserve"> – </w:t>
+      </w:r>
+      <w:r>
+        <w:rPr/>
+        <w:t xml:space="preserve">Permet d'inscrire une nouvelle fiche Personne. </w:t>
+      </w:r>
+    </w:p>
+    <w:p>
+      <w:pPr>
+        <w:pStyle w:val="style16"/>
+        <w:ind w:hanging="0" w:left="1418" w:right="0"/>
+        <w:jc w:val="left"/>
+        <w:rPr/>
+      </w:pPr>
+      <w:r>
+        <w:rPr/>
+        <w:t>Paramètres :</w:t>
+      </w:r>
+    </w:p>
+    <w:p>
+      <w:pPr>
+        <w:pStyle w:val="style16"/>
+        <w:ind w:hanging="0" w:left="2127" w:right="0"/>
+        <w:jc w:val="left"/>
+        <w:rPr/>
+      </w:pPr>
+      <w:r>
+        <w:rPr/>
+        <w:t xml:space="preserve">- </w:t>
+      </w:r>
+      <w:r>
+        <w:rPr>
+          <w:color w:val="0000FF"/>
+        </w:rPr>
+        <w:t>Nom</w:t>
+      </w:r>
+      <w:r>
+        <w:rPr/>
+        <w:t xml:space="preserve"> – Nom de famille de la personne, type String</w:t>
+      </w:r>
+    </w:p>
+    <w:p>
+      <w:pPr>
+        <w:pStyle w:val="style16"/>
+        <w:ind w:hanging="0" w:left="2127" w:right="0"/>
+        <w:jc w:val="left"/>
+        <w:rPr/>
+      </w:pPr>
+      <w:r>
+        <w:rPr/>
+        <w:t xml:space="preserve">- </w:t>
+      </w:r>
+      <w:r>
+        <w:rPr>
+          <w:color w:val="0000FF"/>
+        </w:rPr>
+        <w:t>prenom</w:t>
+      </w:r>
+      <w:r>
+        <w:rPr/>
+        <w:t xml:space="preserve"> – Prénom de la personne, type String</w:t>
+      </w:r>
+    </w:p>
+    <w:p>
+      <w:pPr>
+        <w:pStyle w:val="style16"/>
+        <w:ind w:hanging="0" w:left="2127" w:right="0"/>
+        <w:jc w:val="left"/>
+        <w:rPr/>
+      </w:pPr>
+      <w:r>
+        <w:rPr/>
+        <w:t xml:space="preserve">- </w:t>
+      </w:r>
+      <w:r>
+        <w:rPr>
+          <w:color w:val="0000FF"/>
+        </w:rPr>
+        <w:t>Date_Naissance</w:t>
+      </w:r>
+      <w:r>
+        <w:rPr/>
+        <w:t xml:space="preserve"> – Nom de famille de la personne, type Date (facultatif)</w:t>
+      </w:r>
+    </w:p>
+    <w:p>
+      <w:pPr>
+        <w:pStyle w:val="style16"/>
+        <w:ind w:hanging="0" w:left="2127" w:right="0"/>
+        <w:jc w:val="left"/>
+        <w:rPr/>
+      </w:pPr>
+      <w:r>
+        <w:rPr/>
+        <w:t xml:space="preserve">- </w:t>
+      </w:r>
+      <w:r>
+        <w:rPr>
+          <w:color w:val="0000FF"/>
+        </w:rPr>
+        <w:t>telephone</w:t>
+      </w:r>
+      <w:r>
+        <w:rPr/>
+        <w:t xml:space="preserve"> – numéro de téléphone, type String. (facultatif)</w:t>
+      </w:r>
+    </w:p>
+    <w:p>
+      <w:pPr>
+        <w:pStyle w:val="style16"/>
+        <w:ind w:hanging="0" w:left="2127" w:right="0"/>
+        <w:jc w:val="left"/>
+        <w:rPr/>
+      </w:pPr>
+      <w:r>
+        <w:rPr/>
+        <w:t xml:space="preserve">- </w:t>
+      </w:r>
+      <w:r>
+        <w:rPr>
+          <w:color w:val="0000FF"/>
+        </w:rPr>
+        <w:t>courriel</w:t>
+      </w:r>
+      <w:r>
+        <w:rPr/>
+        <w:t xml:space="preserve"> – adresse courriel de la personne, type String. (facultatif)</w:t>
+      </w:r>
+    </w:p>
+    <w:p>
+      <w:pPr>
+        <w:pStyle w:val="style16"/>
+        <w:ind w:hanging="0" w:left="2127" w:right="0"/>
+        <w:jc w:val="left"/>
+        <w:rPr/>
+      </w:pPr>
+      <w:r>
+        <w:rPr/>
+        <w:t xml:space="preserve">- </w:t>
+      </w:r>
+      <w:r>
+        <w:rPr>
+          <w:color w:val="0000FF"/>
+        </w:rPr>
+        <w:t>adresse</w:t>
+      </w:r>
+      <w:r>
+        <w:rPr/>
+        <w:t xml:space="preserve"> – son adresse, type String. (facultatif)</w:t>
+      </w:r>
+    </w:p>
+    <w:p>
+      <w:pPr>
+        <w:pStyle w:val="style16"/>
+        <w:ind w:hanging="0" w:left="1418" w:right="0"/>
+        <w:jc w:val="left"/>
+        <w:rPr/>
+      </w:pPr>
+      <w:r>
+        <w:rPr/>
+        <w:t>Seul les nom et prénom doivent absolument être présent pour créer l'entrée dans la table.</w:t>
+      </w:r>
+    </w:p>
+    <w:p>
+      <w:pPr>
+        <w:pStyle w:val="style16"/>
+        <w:ind w:hanging="0" w:left="1418" w:right="0"/>
+        <w:rPr/>
+      </w:pPr>
+      <w:r>
+        <w:rPr/>
+        <w:t>Si «Status» est «Success», retourne le nouvel identifiant de la personne sous la forme :</w:t>
+      </w:r>
+    </w:p>
+    <w:p>
+      <w:pPr>
+        <w:pStyle w:val="style16"/>
+        <w:ind w:hanging="0" w:left="2127" w:right="0"/>
+        <w:rPr/>
+      </w:pPr>
+      <w:r>
+        <w:rPr/>
+        <w:t>«Id» : «identifiant»</w:t>
+      </w:r>
+    </w:p>
+    <w:p>
+      <w:pPr>
+        <w:pStyle w:val="style16"/>
+        <w:ind w:hanging="0" w:left="1418" w:right="0"/>
+        <w:rPr/>
+      </w:pPr>
+      <w:r>
+        <w:rPr/>
+        <w:t>Set identifiant sera désigné ID_</w:t>
+      </w:r>
+      <w:r>
+        <w:rPr/>
+        <w:t>Personne</w:t>
+      </w:r>
+    </w:p>
+    <w:p>
+      <w:pPr>
+        <w:pStyle w:val="style16"/>
+        <w:ind w:hanging="0" w:left="2127" w:right="0"/>
+        <w:rPr/>
+      </w:pPr>
+      <w:r>
+        <w:rPr/>
+      </w:r>
+    </w:p>
+    <w:p>
+      <w:pPr>
+        <w:pStyle w:val="style16"/>
+        <w:ind w:hanging="0" w:left="0" w:right="0"/>
+        <w:rPr/>
+      </w:pPr>
+      <w:r>
+        <w:rPr/>
+        <w:tab/>
+      </w:r>
+      <w:r>
+        <w:rPr>
+          <w:color w:val="0000FF"/>
+        </w:rPr>
+        <w:t>newEquipe</w:t>
+      </w:r>
+      <w:r>
+        <w:rPr/>
+        <w:t xml:space="preserve"> – Enregistre une nouvelle équipe, liée à un ligue et une sous-ligue</w:t>
+      </w:r>
+      <w:r>
+        <w:rPr/>
+        <w:t xml:space="preserve">. </w:t>
+      </w:r>
+    </w:p>
+    <w:p>
+      <w:pPr>
+        <w:pStyle w:val="style16"/>
+        <w:ind w:hanging="0" w:left="1418" w:right="0"/>
+        <w:jc w:val="left"/>
+        <w:rPr/>
+      </w:pPr>
+      <w:r>
+        <w:rPr/>
+        <w:t>Paramètres :</w:t>
+      </w:r>
+    </w:p>
+    <w:p>
+      <w:pPr>
+        <w:pStyle w:val="style16"/>
+        <w:ind w:hanging="0" w:left="2127" w:right="0"/>
+        <w:jc w:val="left"/>
+        <w:rPr/>
+      </w:pPr>
+      <w:r>
+        <w:rPr/>
+        <w:t xml:space="preserve">- </w:t>
+      </w:r>
+      <w:r>
+        <w:rPr>
+          <w:color w:val="0000FF"/>
+        </w:rPr>
+        <w:t>Nom_Equipe</w:t>
+      </w:r>
+      <w:r>
+        <w:rPr/>
+        <w:t xml:space="preserve"> – Nom de l'équipe , type String</w:t>
+      </w:r>
+    </w:p>
+    <w:p>
+      <w:pPr>
+        <w:pStyle w:val="style16"/>
+        <w:ind w:hanging="0" w:left="2127" w:right="0"/>
+        <w:jc w:val="left"/>
+        <w:rPr/>
+      </w:pPr>
+      <w:r>
+        <w:rPr/>
+        <w:t xml:space="preserve">- </w:t>
+      </w:r>
+      <w:r>
+        <w:rPr>
+          <w:color w:val="0000FF"/>
+        </w:rPr>
+        <w:t>ID_Ligue</w:t>
+      </w:r>
+      <w:r>
+        <w:rPr/>
+        <w:t xml:space="preserve"> – identifiant de la ligue à laquelle appartient l'équipe, type Int</w:t>
+      </w:r>
+    </w:p>
+    <w:p>
+      <w:pPr>
+        <w:pStyle w:val="style16"/>
+        <w:ind w:hanging="0" w:left="2127" w:right="0"/>
+        <w:jc w:val="left"/>
+        <w:rPr/>
+      </w:pPr>
+      <w:r>
+        <w:rPr/>
+        <w:t xml:space="preserve">- </w:t>
+      </w:r>
+      <w:r>
+        <w:rPr>
+          <w:color w:val="0000FF"/>
+        </w:rPr>
+        <w:t>ID_SousLigue</w:t>
+      </w:r>
+      <w:r>
+        <w:rPr/>
+        <w:t xml:space="preserve"> – identifiant de la sous-ligue à laquelle appartient l'équipe, type Int (facultatif)</w:t>
+      </w:r>
+    </w:p>
+    <w:p>
+      <w:pPr>
+        <w:pStyle w:val="style16"/>
+        <w:ind w:hanging="0" w:left="1418" w:right="0"/>
+        <w:rPr/>
+      </w:pPr>
+      <w:r>
+        <w:rPr/>
+        <w:t>Si «Status» est «Success», retourne le nouvel identifiant de l'équipe sous la forme :</w:t>
+      </w:r>
+    </w:p>
+    <w:p>
+      <w:pPr>
+        <w:pStyle w:val="style16"/>
+        <w:ind w:hanging="0" w:left="2127" w:right="0"/>
+        <w:rPr/>
+      </w:pPr>
+      <w:r>
+        <w:rPr/>
+        <w:t>«Id» : «identifiant»</w:t>
+      </w:r>
+    </w:p>
+    <w:p>
+      <w:pPr>
+        <w:pStyle w:val="style16"/>
+        <w:ind w:hanging="0" w:left="1418" w:right="0"/>
+        <w:rPr/>
+      </w:pPr>
+      <w:r>
+        <w:rPr/>
+        <w:t>Set identifiant sera désigné ID_</w:t>
+      </w:r>
+      <w:r>
+        <w:rPr/>
+        <w:t>Equipe</w:t>
+      </w:r>
+    </w:p>
+    <w:p>
+      <w:pPr>
+        <w:pStyle w:val="style16"/>
+        <w:ind w:hanging="0" w:left="2127" w:right="0"/>
+        <w:rPr/>
+      </w:pPr>
+      <w:r>
+        <w:rPr/>
+      </w:r>
+    </w:p>
+    <w:p>
+      <w:pPr>
+        <w:pStyle w:val="style16"/>
+        <w:ind w:hanging="0" w:left="0" w:right="0"/>
+        <w:rPr/>
+      </w:pPr>
+      <w:r>
+        <w:rPr/>
+        <w:tab/>
+      </w:r>
+      <w:r>
+        <w:rPr>
+          <w:color w:val="0000FF"/>
+        </w:rPr>
+        <w:t>newAlignement</w:t>
+      </w:r>
+      <w:r>
+        <w:rPr/>
+        <w:t xml:space="preserve"> – Inscrit une nouvelle entrée dans la table des Alignements</w:t>
+      </w:r>
+    </w:p>
+    <w:p>
+      <w:pPr>
+        <w:pStyle w:val="style16"/>
+        <w:ind w:hanging="0" w:left="1418" w:right="0"/>
+        <w:jc w:val="left"/>
+        <w:rPr/>
+      </w:pPr>
+      <w:r>
+        <w:rPr/>
+        <w:t>Paramètres :</w:t>
+      </w:r>
+    </w:p>
+    <w:p>
+      <w:pPr>
+        <w:pStyle w:val="style16"/>
+        <w:ind w:hanging="0" w:left="2127" w:right="0"/>
+        <w:jc w:val="left"/>
+        <w:rPr/>
+      </w:pPr>
+      <w:r>
+        <w:rPr/>
+        <w:t xml:space="preserve">- </w:t>
+      </w:r>
+      <w:r>
+        <w:rPr>
+          <w:color w:val="0000FF"/>
+        </w:rPr>
+        <w:t>Nom</w:t>
+      </w:r>
+      <w:r>
+        <w:rPr/>
+        <w:t xml:space="preserve"> – Nom de famille de la personne, type String</w:t>
+      </w:r>
+    </w:p>
+    <w:p>
+      <w:pPr>
+        <w:pStyle w:val="style16"/>
+        <w:ind w:hanging="0" w:left="2127" w:right="0"/>
+        <w:jc w:val="left"/>
+        <w:rPr/>
+      </w:pPr>
+      <w:r>
+        <w:rPr/>
+        <w:t xml:space="preserve">- </w:t>
+      </w:r>
+      <w:r>
+        <w:rPr>
+          <w:color w:val="0000FF"/>
+        </w:rPr>
+        <w:t>prenom</w:t>
+      </w:r>
+      <w:r>
+        <w:rPr/>
+        <w:t xml:space="preserve"> – Prénom de la personne, type String</w:t>
+      </w:r>
+    </w:p>
+    <w:p>
+      <w:pPr>
+        <w:pStyle w:val="style16"/>
+        <w:ind w:hanging="0" w:left="2127" w:right="0"/>
+        <w:jc w:val="left"/>
+        <w:rPr/>
+      </w:pPr>
+      <w:r>
+        <w:rPr/>
+        <w:t xml:space="preserve">- </w:t>
+      </w:r>
+      <w:r>
+        <w:rPr>
+          <w:color w:val="0000FF"/>
+        </w:rPr>
+        <w:t>Date_Naissance</w:t>
+      </w:r>
+      <w:r>
+        <w:rPr/>
+        <w:t xml:space="preserve"> – Nom de famille de la personne, type Date.  (facultatif)</w:t>
+      </w:r>
+    </w:p>
+    <w:p>
+      <w:pPr>
+        <w:pStyle w:val="style16"/>
+        <w:ind w:hanging="0" w:left="2127" w:right="0"/>
+        <w:jc w:val="left"/>
+        <w:rPr/>
+      </w:pPr>
+      <w:r>
+        <w:rPr/>
+        <w:t xml:space="preserve">- </w:t>
+      </w:r>
+      <w:r>
+        <w:rPr>
+          <w:color w:val="0000FF"/>
+        </w:rPr>
+        <w:t>telephone</w:t>
+      </w:r>
+      <w:r>
+        <w:rPr/>
+        <w:t xml:space="preserve"> – numéro de téléphone, type String. (facultatif)</w:t>
+      </w:r>
+    </w:p>
+    <w:p>
+      <w:pPr>
+        <w:pStyle w:val="style16"/>
+        <w:ind w:hanging="0" w:left="2127" w:right="0"/>
+        <w:jc w:val="left"/>
+        <w:rPr/>
+      </w:pPr>
+      <w:r>
+        <w:rPr/>
+        <w:t xml:space="preserve">- </w:t>
+      </w:r>
+      <w:r>
+        <w:rPr>
+          <w:color w:val="0000FF"/>
+        </w:rPr>
+        <w:t>courriel</w:t>
+      </w:r>
+      <w:r>
+        <w:rPr/>
+        <w:t xml:space="preserve"> – adresse courriel de la personne, type String. (facultatif)</w:t>
+      </w:r>
+    </w:p>
+    <w:p>
+      <w:pPr>
+        <w:pStyle w:val="style16"/>
+        <w:ind w:hanging="0" w:left="2127" w:right="0"/>
+        <w:jc w:val="left"/>
+        <w:rPr/>
+      </w:pPr>
+      <w:r>
+        <w:rPr/>
+        <w:t xml:space="preserve">- </w:t>
+      </w:r>
+      <w:r>
+        <w:rPr>
+          <w:color w:val="0000FF"/>
+        </w:rPr>
+        <w:t>adresse</w:t>
+      </w:r>
+      <w:r>
+        <w:rPr/>
+        <w:t xml:space="preserve"> – son adresse, type String. </w:t>
+      </w:r>
+      <w:bookmarkStart w:id="0" w:name="__DdeLink__718_718755012"/>
+      <w:bookmarkEnd w:id="0"/>
+      <w:r>
+        <w:rPr/>
+        <w:t>(facultatif)</w:t>
+      </w:r>
+    </w:p>
+    <w:p>
+      <w:pPr>
+        <w:pStyle w:val="style16"/>
+        <w:ind w:hanging="0" w:left="1418" w:right="0"/>
+        <w:jc w:val="left"/>
+        <w:rPr/>
+      </w:pPr>
+      <w:r>
+        <w:rPr/>
+        <w:t>S</w:t>
+      </w:r>
+      <w:r>
+        <w:rPr/>
+        <w:t>eul les nom et prénom doivent absolument être présent pour créer l'entrée dans la table.</w:t>
+      </w:r>
+    </w:p>
+    <w:p>
+      <w:pPr>
+        <w:pStyle w:val="style16"/>
+        <w:ind w:hanging="0" w:left="1418" w:right="0"/>
+        <w:rPr/>
+      </w:pPr>
+      <w:r>
+        <w:rPr/>
+        <w:t>Si «Status» est «Success», retourne le nouvel identifiant de la ligue sous la forme :</w:t>
+      </w:r>
+    </w:p>
+    <w:p>
+      <w:pPr>
+        <w:pStyle w:val="style16"/>
+        <w:ind w:hanging="0" w:left="2127" w:right="0"/>
+        <w:rPr/>
+      </w:pPr>
+      <w:r>
+        <w:rPr/>
+        <w:t>«Id» : «identifiant»</w:t>
+      </w:r>
+    </w:p>
+    <w:p>
+      <w:pPr>
+        <w:pStyle w:val="style16"/>
+        <w:ind w:hanging="0" w:left="1418" w:right="0"/>
+        <w:rPr/>
+      </w:pPr>
+      <w:r>
+        <w:rPr/>
+        <w:t>Set identifiant sera désigné ID_</w:t>
+      </w:r>
+      <w:r>
+        <w:rPr/>
+        <w:t>Alignement</w:t>
+      </w:r>
+    </w:p>
+    <w:p>
+      <w:pPr>
+        <w:pStyle w:val="style16"/>
+        <w:ind w:hanging="0" w:left="0" w:right="0"/>
+        <w:rPr/>
+      </w:pPr>
+      <w:r>
+        <w:rPr/>
       </w:r>
     </w:p>
     <w:tbl>
       <w:tblPr>
         <w:jc w:val="left"/>
-        <w:tblInd w:type="dxa" w:w="789"/>
+        <w:tblInd w:type="dxa" w:w="1454"/>
         <w:tblBorders>
           <w:top w:val="nil"/>
           <w:left w:val="nil"/>
@@ -599,9 +1349,9 @@
         </w:tblCellMar>
       </w:tblPr>
       <w:tblGrid>
-        <w:gridCol w:w="1712"/>
-        <w:gridCol w:w="170"/>
-        <w:gridCol w:w="7373"/>
+        <w:gridCol w:w="1925"/>
+        <w:gridCol w:w="169"/>
+        <w:gridCol w:w="6496"/>
       </w:tblGrid>
       <w:tr>
         <w:trPr>
@@ -609,7 +1359,7 @@
         </w:trPr>
         <w:tc>
           <w:tcPr>
-            <w:tcW w:type="dxa" w:w="1712"/>
+            <w:tcW w:type="dxa" w:w="1925"/>
             <w:vMerge w:val="restart"/>
             <w:tcBorders>
               <w:top w:val="nil"/>
@@ -626,13 +1376,12 @@
             </w:pPr>
             <w:r>
               <w:rPr/>
-              <w:t>newLigue</w:t>
-            </w:r>
-          </w:p>
-        </w:tc>
-        <w:tc>
-          <w:tcPr>
-            <w:tcW w:type="dxa" w:w="170"/>
+            </w:r>
+          </w:p>
+        </w:tc>
+        <w:tc>
+          <w:tcPr>
+            <w:tcW w:type="dxa" w:w="169"/>
             <w:vMerge w:val="restart"/>
             <w:tcBorders>
               <w:top w:val="nil"/>
@@ -654,7 +1403,7 @@
         </w:tc>
         <w:tc>
           <w:tcPr>
-            <w:tcW w:type="dxa" w:w="7373"/>
+            <w:tcW w:type="dxa" w:w="6496"/>
             <w:gridSpan w:val="2"/>
             <w:tcBorders>
               <w:top w:val="nil"/>
@@ -671,7 +1420,6 @@
             </w:pPr>
             <w:r>
               <w:rPr/>
-              <w:t>Permet d'inscrire une nouvelle ligue.  Ses paramètres sont :</w:t>
             </w:r>
           </w:p>
         </w:tc>
@@ -682,7 +1430,7 @@
         </w:trPr>
         <w:tc>
           <w:tcPr>
-            <w:tcW w:type="dxa" w:w="1712"/>
+            <w:tcW w:type="dxa" w:w="1925"/>
             <w:vMerge w:val="continue"/>
             <w:tcBorders>
               <w:top w:val="nil"/>
@@ -694,17 +1442,17 @@
           </w:tcPr>
           <w:p>
             <w:pPr>
-              <w:pStyle w:val="style23"/>
-              <w:rPr/>
-            </w:pPr>
-            <w:r>
-              <w:rPr/>
-            </w:r>
-          </w:p>
-        </w:tc>
-        <w:tc>
-          <w:tcPr>
-            <w:tcW w:type="dxa" w:w="170"/>
+              <w:pStyle w:val="style0"/>
+              <w:rPr/>
+            </w:pPr>
+            <w:r>
+              <w:rPr/>
+            </w:r>
+          </w:p>
+        </w:tc>
+        <w:tc>
+          <w:tcPr>
+            <w:tcW w:type="dxa" w:w="169"/>
             <w:vMerge w:val="continue"/>
             <w:tcBorders>
               <w:top w:val="nil"/>
@@ -716,7 +1464,7 @@
           </w:tcPr>
           <w:p>
             <w:pPr>
-              <w:pStyle w:val="style23"/>
+              <w:pStyle w:val="style0"/>
               <w:rPr/>
             </w:pPr>
             <w:r>
@@ -747,33 +1495,22 @@
         </w:tc>
         <w:tc>
           <w:tcPr>
-            <w:tcW w:type="dxa" w:w="6637"/>
-            <w:tcBorders>
-              <w:top w:val="nil"/>
-              <w:left w:val="nil"/>
-              <w:bottom w:val="nil"/>
-              <w:right w:val="nil"/>
-            </w:tcBorders>
-            <w:shd w:fill="auto" w:val="clear"/>
-          </w:tcPr>
-          <w:p>
-            <w:pPr>
-              <w:pStyle w:val="style23"/>
-              <w:rPr/>
-            </w:pPr>
-            <w:r>
-              <w:rPr/>
-              <w:t>NomLigue - le nom de la ligue</w:t>
-            </w:r>
-          </w:p>
-          <w:p>
-            <w:pPr>
-              <w:pStyle w:val="style23"/>
-              <w:rPr/>
-            </w:pPr>
-            <w:r>
-              <w:rPr/>
-              <w:t>idGestionnaire – Id du fondateur de la ligue</w:t>
+            <w:tcW w:type="dxa" w:w="5760"/>
+            <w:tcBorders>
+              <w:top w:val="nil"/>
+              <w:left w:val="nil"/>
+              <w:bottom w:val="nil"/>
+              <w:right w:val="nil"/>
+            </w:tcBorders>
+            <w:shd w:fill="auto" w:val="clear"/>
+          </w:tcPr>
+          <w:p>
+            <w:pPr>
+              <w:pStyle w:val="style23"/>
+              <w:rPr/>
+            </w:pPr>
+            <w:r>
+              <w:rPr/>
             </w:r>
           </w:p>
         </w:tc>
@@ -784,7 +1521,7 @@
         </w:trPr>
         <w:tc>
           <w:tcPr>
-            <w:tcW w:type="dxa" w:w="1712"/>
+            <w:tcW w:type="dxa" w:w="1925"/>
             <w:vMerge w:val="restart"/>
             <w:tcBorders>
               <w:top w:val="nil"/>
@@ -801,13 +1538,12 @@
             </w:pPr>
             <w:r>
               <w:rPr/>
-              <w:t>newPersonne</w:t>
-            </w:r>
-          </w:p>
-        </w:tc>
-        <w:tc>
-          <w:tcPr>
-            <w:tcW w:type="dxa" w:w="170"/>
+            </w:r>
+          </w:p>
+        </w:tc>
+        <w:tc>
+          <w:tcPr>
+            <w:tcW w:type="dxa" w:w="169"/>
             <w:vMerge w:val="restart"/>
             <w:tcBorders>
               <w:top w:val="nil"/>
@@ -829,7 +1565,7 @@
         </w:tc>
         <w:tc>
           <w:tcPr>
-            <w:tcW w:type="dxa" w:w="7373"/>
+            <w:tcW w:type="dxa" w:w="6496"/>
             <w:gridSpan w:val="2"/>
             <w:tcBorders>
               <w:top w:val="nil"/>
@@ -846,7 +1582,6 @@
             </w:pPr>
             <w:r>
               <w:rPr/>
-              <w:t>Permet d'inscrire une nouvelle fiche Personne.  Ses paramètres sont :</w:t>
             </w:r>
           </w:p>
         </w:tc>
@@ -857,7 +1592,7 @@
         </w:trPr>
         <w:tc>
           <w:tcPr>
-            <w:tcW w:type="dxa" w:w="1712"/>
+            <w:tcW w:type="dxa" w:w="1925"/>
             <w:vMerge w:val="continue"/>
             <w:tcBorders>
               <w:top w:val="nil"/>
@@ -869,17 +1604,17 @@
           </w:tcPr>
           <w:p>
             <w:pPr>
-              <w:pStyle w:val="style23"/>
-              <w:rPr/>
-            </w:pPr>
-            <w:r>
-              <w:rPr/>
-            </w:r>
-          </w:p>
-        </w:tc>
-        <w:tc>
-          <w:tcPr>
-            <w:tcW w:type="dxa" w:w="170"/>
+              <w:pStyle w:val="style0"/>
+              <w:rPr/>
+            </w:pPr>
+            <w:r>
+              <w:rPr/>
+            </w:r>
+          </w:p>
+        </w:tc>
+        <w:tc>
+          <w:tcPr>
+            <w:tcW w:type="dxa" w:w="169"/>
             <w:vMerge w:val="continue"/>
             <w:tcBorders>
               <w:top w:val="nil"/>
@@ -891,7 +1626,7 @@
           </w:tcPr>
           <w:p>
             <w:pPr>
-              <w:pStyle w:val="style23"/>
+              <w:pStyle w:val="style0"/>
               <w:rPr/>
             </w:pPr>
             <w:r>
@@ -922,73 +1657,22 @@
         </w:tc>
         <w:tc>
           <w:tcPr>
-            <w:tcW w:type="dxa" w:w="6637"/>
-            <w:tcBorders>
-              <w:top w:val="nil"/>
-              <w:left w:val="nil"/>
-              <w:bottom w:val="nil"/>
-              <w:right w:val="nil"/>
-            </w:tcBorders>
-            <w:shd w:fill="auto" w:val="clear"/>
-          </w:tcPr>
-          <w:p>
-            <w:pPr>
-              <w:pStyle w:val="style23"/>
-              <w:rPr/>
-            </w:pPr>
-            <w:r>
-              <w:rPr/>
-              <w:t>Nom</w:t>
-            </w:r>
-          </w:p>
-          <w:p>
-            <w:pPr>
-              <w:pStyle w:val="style23"/>
-              <w:rPr/>
-            </w:pPr>
-            <w:r>
-              <w:rPr/>
-              <w:t>prenom</w:t>
-            </w:r>
-          </w:p>
-          <w:p>
-            <w:pPr>
-              <w:pStyle w:val="style23"/>
-              <w:rPr/>
-            </w:pPr>
-            <w:r>
-              <w:rPr/>
-              <w:t>dateDeNaissance  (facultatif)</w:t>
-            </w:r>
-          </w:p>
-          <w:p>
-            <w:pPr>
-              <w:pStyle w:val="style23"/>
-              <w:rPr/>
-            </w:pPr>
-            <w:r>
-              <w:rPr/>
-              <w:t>telephone  (facultatif)</w:t>
-            </w:r>
-          </w:p>
-          <w:p>
-            <w:pPr>
-              <w:pStyle w:val="style23"/>
-              <w:rPr/>
-            </w:pPr>
-            <w:r>
-              <w:rPr/>
-              <w:t>courriel  (facultatif)</w:t>
-            </w:r>
-          </w:p>
-          <w:p>
-            <w:pPr>
-              <w:pStyle w:val="style23"/>
-              <w:rPr/>
-            </w:pPr>
-            <w:r>
-              <w:rPr/>
-              <w:t>adresse  (facultatif)</w:t>
+            <w:tcW w:type="dxa" w:w="5760"/>
+            <w:tcBorders>
+              <w:top w:val="nil"/>
+              <w:left w:val="nil"/>
+              <w:bottom w:val="nil"/>
+              <w:right w:val="nil"/>
+            </w:tcBorders>
+            <w:shd w:fill="auto" w:val="clear"/>
+          </w:tcPr>
+          <w:p>
+            <w:pPr>
+              <w:pStyle w:val="style23"/>
+              <w:rPr/>
+            </w:pPr>
+            <w:r>
+              <w:rPr/>
             </w:r>
           </w:p>
         </w:tc>
@@ -999,7 +1683,7 @@
         </w:trPr>
         <w:tc>
           <w:tcPr>
-            <w:tcW w:type="dxa" w:w="1712"/>
+            <w:tcW w:type="dxa" w:w="1925"/>
             <w:vMerge w:val="restart"/>
             <w:tcBorders>
               <w:top w:val="nil"/>
@@ -1022,7 +1706,7 @@
         </w:tc>
         <w:tc>
           <w:tcPr>
-            <w:tcW w:type="dxa" w:w="170"/>
+            <w:tcW w:type="dxa" w:w="169"/>
             <w:vMerge w:val="restart"/>
             <w:tcBorders>
               <w:top w:val="nil"/>
@@ -1044,7 +1728,7 @@
         </w:tc>
         <w:tc>
           <w:tcPr>
-            <w:tcW w:type="dxa" w:w="7373"/>
+            <w:tcW w:type="dxa" w:w="6496"/>
             <w:gridSpan w:val="2"/>
             <w:tcBorders>
               <w:top w:val="nil"/>
@@ -1072,7 +1756,7 @@
         </w:trPr>
         <w:tc>
           <w:tcPr>
-            <w:tcW w:type="dxa" w:w="1712"/>
+            <w:tcW w:type="dxa" w:w="1925"/>
             <w:vMerge w:val="continue"/>
             <w:tcBorders>
               <w:top w:val="nil"/>
@@ -1084,17 +1768,17 @@
           </w:tcPr>
           <w:p>
             <w:pPr>
-              <w:pStyle w:val="style23"/>
-              <w:rPr/>
-            </w:pPr>
-            <w:r>
-              <w:rPr/>
-            </w:r>
-          </w:p>
-        </w:tc>
-        <w:tc>
-          <w:tcPr>
-            <w:tcW w:type="dxa" w:w="170"/>
+              <w:pStyle w:val="style0"/>
+              <w:rPr/>
+            </w:pPr>
+            <w:r>
+              <w:rPr/>
+            </w:r>
+          </w:p>
+        </w:tc>
+        <w:tc>
+          <w:tcPr>
+            <w:tcW w:type="dxa" w:w="169"/>
             <w:vMerge w:val="continue"/>
             <w:tcBorders>
               <w:top w:val="nil"/>
@@ -1106,7 +1790,7 @@
           </w:tcPr>
           <w:p>
             <w:pPr>
-              <w:pStyle w:val="style23"/>
+              <w:pStyle w:val="style0"/>
               <w:rPr/>
             </w:pPr>
             <w:r>
@@ -1137,7 +1821,7 @@
         </w:tc>
         <w:tc>
           <w:tcPr>
-            <w:tcW w:type="dxa" w:w="6637"/>
+            <w:tcW w:type="dxa" w:w="5760"/>
             <w:tcBorders>
               <w:top w:val="nil"/>
               <w:left w:val="nil"/>
@@ -1196,7 +1880,7 @@
         </w:trPr>
         <w:tc>
           <w:tcPr>
-            <w:tcW w:type="dxa" w:w="1712"/>
+            <w:tcW w:type="dxa" w:w="1925"/>
             <w:vMerge w:val="restart"/>
             <w:tcBorders>
               <w:top w:val="nil"/>
@@ -1219,7 +1903,7 @@
         </w:tc>
         <w:tc>
           <w:tcPr>
-            <w:tcW w:type="dxa" w:w="170"/>
+            <w:tcW w:type="dxa" w:w="169"/>
             <w:vMerge w:val="restart"/>
             <w:tcBorders>
               <w:top w:val="nil"/>
@@ -1241,7 +1925,7 @@
         </w:tc>
         <w:tc>
           <w:tcPr>
-            <w:tcW w:type="dxa" w:w="7373"/>
+            <w:tcW w:type="dxa" w:w="6496"/>
             <w:gridSpan w:val="2"/>
             <w:tcBorders>
               <w:top w:val="nil"/>
@@ -1269,7 +1953,7 @@
         </w:trPr>
         <w:tc>
           <w:tcPr>
-            <w:tcW w:type="dxa" w:w="1712"/>
+            <w:tcW w:type="dxa" w:w="1925"/>
             <w:vMerge w:val="continue"/>
             <w:tcBorders>
               <w:top w:val="nil"/>
@@ -1281,17 +1965,17 @@
           </w:tcPr>
           <w:p>
             <w:pPr>
-              <w:pStyle w:val="style23"/>
-              <w:rPr/>
-            </w:pPr>
-            <w:r>
-              <w:rPr/>
-            </w:r>
-          </w:p>
-        </w:tc>
-        <w:tc>
-          <w:tcPr>
-            <w:tcW w:type="dxa" w:w="170"/>
+              <w:pStyle w:val="style0"/>
+              <w:rPr/>
+            </w:pPr>
+            <w:r>
+              <w:rPr/>
+            </w:r>
+          </w:p>
+        </w:tc>
+        <w:tc>
+          <w:tcPr>
+            <w:tcW w:type="dxa" w:w="169"/>
             <w:vMerge w:val="continue"/>
             <w:tcBorders>
               <w:top w:val="nil"/>
@@ -1303,7 +1987,7 @@
           </w:tcPr>
           <w:p>
             <w:pPr>
-              <w:pStyle w:val="style23"/>
+              <w:pStyle w:val="style0"/>
               <w:rPr/>
             </w:pPr>
             <w:r>
@@ -1334,97 +2018,73 @@
         </w:tc>
         <w:tc>
           <w:tcPr>
-            <w:tcW w:type="dxa" w:w="6637"/>
-            <w:tcBorders>
-              <w:top w:val="nil"/>
-              <w:left w:val="nil"/>
-              <w:bottom w:val="nil"/>
-              <w:right w:val="nil"/>
-            </w:tcBorders>
-            <w:shd w:fill="auto" w:val="clear"/>
-          </w:tcPr>
-          <w:p>
-            <w:pPr>
-              <w:pStyle w:val="style23"/>
-              <w:rPr/>
-            </w:pPr>
-            <w:r>
-              <w:rPr/>
-              <w:t xml:space="preserve">IdJoueur – </w:t>
-            </w:r>
-            <w:r>
-              <w:rPr/>
-              <w:t>id du joueur</w:t>
-            </w:r>
-          </w:p>
-          <w:p>
-            <w:pPr>
-              <w:pStyle w:val="style23"/>
-              <w:rPr/>
-            </w:pPr>
-            <w:r>
-              <w:rPr/>
-              <w:t xml:space="preserve">idEquipe – </w:t>
-            </w:r>
-            <w:r>
-              <w:rPr/>
-              <w:t>id de l'équipe</w:t>
-            </w:r>
-          </w:p>
-          <w:p>
-            <w:pPr>
-              <w:pStyle w:val="style23"/>
-              <w:rPr/>
-            </w:pPr>
-            <w:r>
-              <w:rPr/>
-              <w:t xml:space="preserve">idSaison – </w:t>
-            </w:r>
-            <w:r>
-              <w:rPr/>
-              <w:t>id de la saison</w:t>
-            </w:r>
-          </w:p>
-          <w:p>
-            <w:pPr>
-              <w:pStyle w:val="style23"/>
-              <w:rPr/>
-            </w:pPr>
-            <w:r>
-              <w:rPr/>
-              <w:t xml:space="preserve">position – </w:t>
-            </w:r>
-            <w:r>
-              <w:rPr/>
-              <w:t>Position joué</w:t>
-            </w:r>
-          </w:p>
-          <w:p>
-            <w:pPr>
-              <w:pStyle w:val="style23"/>
-              <w:rPr/>
-            </w:pPr>
-            <w:r>
-              <w:rPr/>
-              <w:t xml:space="preserve">numeroChandail – </w:t>
-            </w:r>
-            <w:r>
-              <w:rPr/>
-              <w:t>Numéro du chandail</w:t>
-            </w:r>
-          </w:p>
-          <w:p>
-            <w:pPr>
-              <w:pStyle w:val="style23"/>
-              <w:rPr/>
-            </w:pPr>
-            <w:r>
-              <w:rPr/>
-              <w:t xml:space="preserve">temporaire – </w:t>
-            </w:r>
-            <w:r>
-              <w:rPr/>
-              <w:t>marque si le l'alignement est temporaire (V/F)</w:t>
+            <w:tcW w:type="dxa" w:w="5760"/>
+            <w:tcBorders>
+              <w:top w:val="nil"/>
+              <w:left w:val="nil"/>
+              <w:bottom w:val="nil"/>
+              <w:right w:val="nil"/>
+            </w:tcBorders>
+            <w:shd w:fill="auto" w:val="clear"/>
+          </w:tcPr>
+          <w:p>
+            <w:pPr>
+              <w:pStyle w:val="style23"/>
+              <w:rPr/>
+            </w:pPr>
+            <w:r>
+              <w:rPr/>
+              <w:t>idJoueur</w:t>
+            </w:r>
+          </w:p>
+          <w:p>
+            <w:pPr>
+              <w:pStyle w:val="style23"/>
+              <w:rPr/>
+            </w:pPr>
+            <w:r>
+              <w:rPr/>
+              <w:t>idEquipe</w:t>
+            </w:r>
+          </w:p>
+          <w:p>
+            <w:pPr>
+              <w:pStyle w:val="style23"/>
+              <w:rPr/>
+            </w:pPr>
+            <w:r>
+              <w:rPr/>
+              <w:t>idSaison</w:t>
+            </w:r>
+          </w:p>
+          <w:p>
+            <w:pPr>
+              <w:pStyle w:val="style23"/>
+              <w:rPr/>
+            </w:pPr>
+            <w:r>
+              <w:rPr/>
+              <w:t>position</w:t>
+            </w:r>
+          </w:p>
+          <w:p>
+            <w:pPr>
+              <w:pStyle w:val="style23"/>
+              <w:rPr/>
+            </w:pPr>
+            <w:r>
+              <w:rPr/>
+              <w:t>numeroChandail</w:t>
+            </w:r>
+          </w:p>
+          <w:p>
+            <w:pPr>
+              <w:pStyle w:val="style23"/>
+              <w:rPr/>
+            </w:pPr>
+            <w:r>
+              <w:rPr/>
+              <w:t>temporaire</w:t>
             </w:r>
           </w:p>
         </w:tc>
@@ -1435,7 +2095,7 @@
         </w:trPr>
         <w:tc>
           <w:tcPr>
-            <w:tcW w:type="dxa" w:w="1712"/>
+            <w:tcW w:type="dxa" w:w="1925"/>
             <w:vMerge w:val="restart"/>
             <w:tcBorders>
               <w:top w:val="nil"/>
@@ -1458,7 +2118,7 @@
         </w:tc>
         <w:tc>
           <w:tcPr>
-            <w:tcW w:type="dxa" w:w="170"/>
+            <w:tcW w:type="dxa" w:w="169"/>
             <w:vMerge w:val="restart"/>
             <w:tcBorders>
               <w:top w:val="nil"/>
@@ -1480,7 +2140,7 @@
         </w:tc>
         <w:tc>
           <w:tcPr>
-            <w:tcW w:type="dxa" w:w="7373"/>
+            <w:tcW w:type="dxa" w:w="6496"/>
             <w:gridSpan w:val="2"/>
             <w:tcBorders>
               <w:top w:val="nil"/>
@@ -1508,7 +2168,7 @@
         </w:trPr>
         <w:tc>
           <w:tcPr>
-            <w:tcW w:type="dxa" w:w="1712"/>
+            <w:tcW w:type="dxa" w:w="1925"/>
             <w:vMerge w:val="continue"/>
             <w:tcBorders>
               <w:top w:val="nil"/>
@@ -1520,17 +2180,17 @@
           </w:tcPr>
           <w:p>
             <w:pPr>
-              <w:pStyle w:val="style23"/>
-              <w:rPr/>
-            </w:pPr>
-            <w:r>
-              <w:rPr/>
-            </w:r>
-          </w:p>
-        </w:tc>
-        <w:tc>
-          <w:tcPr>
-            <w:tcW w:type="dxa" w:w="170"/>
+              <w:pStyle w:val="style0"/>
+              <w:rPr/>
+            </w:pPr>
+            <w:r>
+              <w:rPr/>
+            </w:r>
+          </w:p>
+        </w:tc>
+        <w:tc>
+          <w:tcPr>
+            <w:tcW w:type="dxa" w:w="169"/>
             <w:vMerge w:val="continue"/>
             <w:tcBorders>
               <w:top w:val="nil"/>
@@ -1542,7 +2202,7 @@
           </w:tcPr>
           <w:p>
             <w:pPr>
-              <w:pStyle w:val="style23"/>
+              <w:pStyle w:val="style0"/>
               <w:rPr/>
             </w:pPr>
             <w:r>
@@ -1573,69 +2233,53 @@
         </w:tc>
         <w:tc>
           <w:tcPr>
-            <w:tcW w:type="dxa" w:w="6637"/>
-            <w:tcBorders>
-              <w:top w:val="nil"/>
-              <w:left w:val="nil"/>
-              <w:bottom w:val="nil"/>
-              <w:right w:val="nil"/>
-            </w:tcBorders>
-            <w:shd w:fill="auto" w:val="clear"/>
-          </w:tcPr>
-          <w:p>
-            <w:pPr>
-              <w:pStyle w:val="style23"/>
-              <w:rPr/>
-            </w:pPr>
-            <w:r>
-              <w:rPr/>
-              <w:t xml:space="preserve">IdLigue – </w:t>
-            </w:r>
-            <w:r>
-              <w:rPr/>
-              <w:t>id de la ligue</w:t>
-            </w:r>
-          </w:p>
-          <w:p>
-            <w:pPr>
-              <w:pStyle w:val="style23"/>
-              <w:rPr/>
-            </w:pPr>
-            <w:r>
-              <w:rPr/>
-              <w:t xml:space="preserve">dateDebut – </w:t>
-            </w:r>
-            <w:r>
-              <w:rPr/>
-              <w:t>Date de début de la saison</w:t>
-            </w:r>
-          </w:p>
-          <w:p>
-            <w:pPr>
-              <w:pStyle w:val="style23"/>
-              <w:rPr/>
-            </w:pPr>
-            <w:r>
-              <w:rPr/>
-              <w:t xml:space="preserve">dateFin – </w:t>
-            </w:r>
-            <w:r>
-              <w:rPr/>
-              <w:t>Date de fin de la saison</w:t>
-            </w:r>
-          </w:p>
-          <w:p>
-            <w:pPr>
-              <w:pStyle w:val="style23"/>
-              <w:rPr/>
-            </w:pPr>
-            <w:r>
-              <w:rPr/>
-              <w:t xml:space="preserve">numeroSaison – </w:t>
-            </w:r>
-            <w:r>
-              <w:rPr/>
-              <w:t>Numéro de la saison</w:t>
+            <w:tcW w:type="dxa" w:w="5760"/>
+            <w:tcBorders>
+              <w:top w:val="nil"/>
+              <w:left w:val="nil"/>
+              <w:bottom w:val="nil"/>
+              <w:right w:val="nil"/>
+            </w:tcBorders>
+            <w:shd w:fill="auto" w:val="clear"/>
+          </w:tcPr>
+          <w:p>
+            <w:pPr>
+              <w:pStyle w:val="style23"/>
+              <w:rPr/>
+            </w:pPr>
+            <w:r>
+              <w:rPr/>
+              <w:t>idLigue</w:t>
+            </w:r>
+          </w:p>
+          <w:p>
+            <w:pPr>
+              <w:pStyle w:val="style23"/>
+              <w:rPr/>
+            </w:pPr>
+            <w:r>
+              <w:rPr/>
+              <w:t>dateDebut</w:t>
+            </w:r>
+          </w:p>
+          <w:p>
+            <w:pPr>
+              <w:pStyle w:val="style23"/>
+              <w:rPr/>
+            </w:pPr>
+            <w:r>
+              <w:rPr/>
+              <w:t>dateFin</w:t>
+            </w:r>
+          </w:p>
+          <w:p>
+            <w:pPr>
+              <w:pStyle w:val="style23"/>
+              <w:rPr/>
+            </w:pPr>
+            <w:r>
+              <w:rPr/>
+              <w:t>numeroSaison</w:t>
             </w:r>
           </w:p>
         </w:tc>
@@ -1646,7 +2290,7 @@
         </w:trPr>
         <w:tc>
           <w:tcPr>
-            <w:tcW w:type="dxa" w:w="1712"/>
+            <w:tcW w:type="dxa" w:w="1925"/>
             <w:vMerge w:val="restart"/>
             <w:tcBorders>
               <w:top w:val="nil"/>
@@ -1669,7 +2313,7 @@
         </w:tc>
         <w:tc>
           <w:tcPr>
-            <w:tcW w:type="dxa" w:w="170"/>
+            <w:tcW w:type="dxa" w:w="169"/>
             <w:vMerge w:val="restart"/>
             <w:tcBorders>
               <w:top w:val="nil"/>
@@ -1691,7 +2335,7 @@
         </w:tc>
         <w:tc>
           <w:tcPr>
-            <w:tcW w:type="dxa" w:w="7373"/>
+            <w:tcW w:type="dxa" w:w="6496"/>
             <w:gridSpan w:val="2"/>
             <w:tcBorders>
               <w:top w:val="nil"/>
@@ -1719,7 +2363,7 @@
         </w:trPr>
         <w:tc>
           <w:tcPr>
-            <w:tcW w:type="dxa" w:w="1712"/>
+            <w:tcW w:type="dxa" w:w="1925"/>
             <w:vMerge w:val="continue"/>
             <w:tcBorders>
               <w:top w:val="nil"/>
@@ -1731,17 +2375,17 @@
           </w:tcPr>
           <w:p>
             <w:pPr>
-              <w:pStyle w:val="style23"/>
-              <w:rPr/>
-            </w:pPr>
-            <w:r>
-              <w:rPr/>
-            </w:r>
-          </w:p>
-        </w:tc>
-        <w:tc>
-          <w:tcPr>
-            <w:tcW w:type="dxa" w:w="170"/>
+              <w:pStyle w:val="style0"/>
+              <w:rPr/>
+            </w:pPr>
+            <w:r>
+              <w:rPr/>
+            </w:r>
+          </w:p>
+        </w:tc>
+        <w:tc>
+          <w:tcPr>
+            <w:tcW w:type="dxa" w:w="169"/>
             <w:vMerge w:val="continue"/>
             <w:tcBorders>
               <w:top w:val="nil"/>
@@ -1753,7 +2397,7 @@
           </w:tcPr>
           <w:p>
             <w:pPr>
-              <w:pStyle w:val="style23"/>
+              <w:pStyle w:val="style0"/>
               <w:rPr/>
             </w:pPr>
             <w:r>
@@ -1784,83 +2428,63 @@
         </w:tc>
         <w:tc>
           <w:tcPr>
-            <w:tcW w:type="dxa" w:w="6637"/>
-            <w:tcBorders>
-              <w:top w:val="nil"/>
-              <w:left w:val="nil"/>
-              <w:bottom w:val="nil"/>
-              <w:right w:val="nil"/>
-            </w:tcBorders>
-            <w:shd w:fill="auto" w:val="clear"/>
-          </w:tcPr>
-          <w:p>
-            <w:pPr>
-              <w:pStyle w:val="style23"/>
-              <w:rPr/>
-            </w:pPr>
-            <w:r>
-              <w:rPr/>
-              <w:t xml:space="preserve">Lieu – </w:t>
-            </w:r>
-            <w:r>
-              <w:rPr/>
-              <w:t xml:space="preserve">Lieu ou la partie </w:t>
-            </w:r>
-          </w:p>
-          <w:p>
-            <w:pPr>
-              <w:pStyle w:val="style23"/>
-              <w:rPr/>
-            </w:pPr>
-            <w:r>
-              <w:rPr/>
-              <w:t xml:space="preserve">duree – </w:t>
-            </w:r>
-            <w:r>
-              <w:rPr/>
-              <w:t>Durée de la partie (facultatif)</w:t>
-            </w:r>
-          </w:p>
-          <w:p>
-            <w:pPr>
-              <w:pStyle w:val="style23"/>
-              <w:rPr/>
-            </w:pPr>
-            <w:r>
-              <w:rPr/>
-              <w:t xml:space="preserve">date – </w:t>
-            </w:r>
-            <w:r>
-              <w:rPr/>
-              <w:t>Date où la partie a lieu</w:t>
-            </w:r>
-          </w:p>
-          <w:p>
-            <w:pPr>
-              <w:pStyle w:val="style23"/>
-              <w:rPr/>
-            </w:pPr>
-            <w:r>
-              <w:rPr/>
-              <w:t xml:space="preserve">idEquipe1 – </w:t>
-            </w:r>
-            <w:r>
-              <w:rPr/>
-              <w:t>Id de l'équipe 1</w:t>
-            </w:r>
-          </w:p>
-          <w:p>
-            <w:pPr>
-              <w:pStyle w:val="style23"/>
-              <w:rPr/>
-            </w:pPr>
-            <w:r>
-              <w:rPr/>
-              <w:t xml:space="preserve">idEquipe2 – </w:t>
-            </w:r>
-            <w:r>
-              <w:rPr/>
-              <w:t>Id de l'équipe 2</w:t>
+            <w:tcW w:type="dxa" w:w="5760"/>
+            <w:tcBorders>
+              <w:top w:val="nil"/>
+              <w:left w:val="nil"/>
+              <w:bottom w:val="nil"/>
+              <w:right w:val="nil"/>
+            </w:tcBorders>
+            <w:shd w:fill="auto" w:val="clear"/>
+          </w:tcPr>
+          <w:p>
+            <w:pPr>
+              <w:pStyle w:val="style23"/>
+              <w:rPr/>
+            </w:pPr>
+            <w:r>
+              <w:rPr/>
+              <w:t>lieu</w:t>
+            </w:r>
+          </w:p>
+          <w:p>
+            <w:pPr>
+              <w:pStyle w:val="style23"/>
+              <w:rPr/>
+            </w:pPr>
+            <w:r>
+              <w:rPr/>
+              <w:t>duree</w:t>
+            </w:r>
+          </w:p>
+          <w:p>
+            <w:pPr>
+              <w:pStyle w:val="style23"/>
+              <w:rPr/>
+            </w:pPr>
+            <w:r>
+              <w:rPr/>
+              <w:t>date</w:t>
+            </w:r>
+          </w:p>
+          <w:p>
+            <w:pPr>
+              <w:pStyle w:val="style23"/>
+              <w:rPr/>
+            </w:pPr>
+            <w:r>
+              <w:rPr/>
+              <w:t>idEquipe1</w:t>
+            </w:r>
+          </w:p>
+          <w:p>
+            <w:pPr>
+              <w:pStyle w:val="style23"/>
+              <w:rPr/>
+            </w:pPr>
+            <w:r>
+              <w:rPr/>
+              <w:t>idEquipe2</w:t>
             </w:r>
           </w:p>
           <w:p>
@@ -1874,7 +2498,7 @@
             </w:r>
             <w:r>
               <w:rPr/>
-              <w:t xml:space="preserve"> – Pointage final équipe1 (facultatif)</w:t>
+              <w:t xml:space="preserve">  (facultatif)</w:t>
             </w:r>
           </w:p>
           <w:p>
@@ -1888,7 +2512,7 @@
             </w:r>
             <w:r>
               <w:rPr/>
-              <w:t xml:space="preserve"> – Pointage final équipe2 (facultatif)</w:t>
+              <w:t xml:space="preserve">  (facultatif)</w:t>
             </w:r>
           </w:p>
         </w:tc>
@@ -1913,31 +2537,7 @@
       <w:r>
         <w:rPr/>
         <w:tab/>
-        <w:t>Le script «</w:t>
-      </w:r>
-      <w:r>
-        <w:rPr/>
-        <w:t>Reader</w:t>
-      </w:r>
-      <w:r>
-        <w:rPr/>
-        <w:t xml:space="preserve">.php» </w:t>
-      </w:r>
-      <w:r>
-        <w:rPr/>
-        <w:t>plus complexe car il doit combiner les information de plusieurs table</w:t>
-      </w:r>
-      <w:r>
-        <w:rPr/>
-        <w:t xml:space="preserve">s.  </w:t>
-      </w:r>
-      <w:r>
-        <w:rPr/>
-        <w:t>C</w:t>
-      </w:r>
-      <w:r>
-        <w:rPr/>
-        <w:t>es routines sont :</w:t>
+        <w:t>Le script «Reader.php» plus complexe car il doit combiner les information de plusieurs tables.  Ces routines sont :</w:t>
       </w:r>
     </w:p>
     <w:p>
@@ -1959,11 +2559,7 @@
       </w:pPr>
       <w:r>
         <w:rPr/>
-        <w:t>Paramètres</w:t>
-      </w:r>
-      <w:r>
-        <w:rPr/>
-        <w:t> :</w:t>
+        <w:t>Paramètres :</w:t>
       </w:r>
     </w:p>
     <w:p>
@@ -2062,11 +2658,7 @@
       </w:pPr>
       <w:r>
         <w:rPr/>
-        <w:t>Paramètres</w:t>
-      </w:r>
-      <w:r>
-        <w:rPr/>
-        <w:t> :</w:t>
+        <w:t>Paramètres :</w:t>
       </w:r>
     </w:p>
     <w:p>
@@ -2132,11 +2724,7 @@
       </w:pPr>
       <w:r>
         <w:rPr/>
-        <w:t xml:space="preserve">listeJoueur – </w:t>
-      </w:r>
-      <w:r>
-        <w:rPr/>
-        <w:t>Fait la liste des joueurs d'une équipe</w:t>
+        <w:t>listeJoueur – Fait la liste des joueurs d'une équipe</w:t>
       </w:r>
     </w:p>
     <w:p>
@@ -2147,33 +2735,18 @@
       </w:pPr>
       <w:r>
         <w:rPr/>
-        <w:t>Paramètres</w:t>
-      </w:r>
-      <w:r>
-        <w:rPr/>
-        <w:t> :</w:t>
-      </w:r>
-    </w:p>
-    <w:p>
-      <w:pPr>
-        <w:pStyle w:val="style16"/>
-        <w:ind w:hanging="0" w:left="2127" w:right="0"/>
-        <w:rPr/>
-      </w:pPr>
-      <w:r>
-        <w:rPr/>
-        <w:t>idEquipe</w:t>
-      </w:r>
-      <w:r>
-        <w:rPr/>
-        <w:t xml:space="preserve"> – Id de l</w:t>
-      </w:r>
-      <w:r>
-        <w:rPr/>
-        <w:t>'équipe</w:t>
-      </w:r>
-      <w:r>
-        <w:rPr/>
+        <w:t>Paramètres :</w:t>
+      </w:r>
+    </w:p>
+    <w:p>
+      <w:pPr>
+        <w:pStyle w:val="style16"/>
+        <w:ind w:hanging="0" w:left="2127" w:right="0"/>
+        <w:rPr/>
+      </w:pPr>
+      <w:r>
+        <w:rPr/>
+        <w:t>idEquipe – Id de l'équipe</w:t>
         <w:br/>
       </w:r>
     </w:p>
@@ -2228,11 +2801,7 @@
       </w:pPr>
       <w:r>
         <w:rPr/>
-        <w:t xml:space="preserve">listeJoueurLigue – </w:t>
-      </w:r>
-      <w:r>
-        <w:rPr/>
-        <w:t>Fait la liste des joueurs d'une ligue</w:t>
+        <w:t>listeJoueurLigue – Fait la liste des joueurs d'une ligue</w:t>
       </w:r>
     </w:p>
     <w:p>
@@ -2243,11 +2812,7 @@
       </w:pPr>
       <w:r>
         <w:rPr/>
-        <w:t>Paramètres</w:t>
-      </w:r>
-      <w:r>
-        <w:rPr/>
-        <w:t> :</w:t>
+        <w:t>Paramètres :</w:t>
       </w:r>
     </w:p>
     <w:p>
@@ -2313,11 +2878,7 @@
       </w:pPr>
       <w:r>
         <w:rPr/>
-        <w:t xml:space="preserve">listeLigue – </w:t>
-      </w:r>
-      <w:r>
-        <w:rPr/>
-        <w:t>Fait la liste des ligues d'un gestionnaire</w:t>
+        <w:t>listeLigue – Fait la liste des ligues d'un gestionnaire</w:t>
       </w:r>
     </w:p>
     <w:p>
@@ -2328,41 +2889,18 @@
       </w:pPr>
       <w:r>
         <w:rPr/>
-        <w:t>Paramètres</w:t>
-      </w:r>
-      <w:r>
-        <w:rPr/>
-        <w:t> :</w:t>
-      </w:r>
-    </w:p>
-    <w:p>
-      <w:pPr>
-        <w:pStyle w:val="style16"/>
-        <w:ind w:hanging="0" w:left="2127" w:right="0"/>
-        <w:rPr/>
-      </w:pPr>
-      <w:r>
-        <w:rPr/>
-        <w:t>idGestionnaire</w:t>
-      </w:r>
-      <w:r>
-        <w:rPr/>
-        <w:t xml:space="preserve"> – Id d</w:t>
-      </w:r>
-      <w:r>
-        <w:rPr/>
-        <w:t>u</w:t>
-      </w:r>
-      <w:r>
-        <w:rPr/>
-        <w:t xml:space="preserve"> </w:t>
-      </w:r>
-      <w:r>
-        <w:rPr/>
-        <w:t>gestionnaire</w:t>
-      </w:r>
-      <w:r>
-        <w:rPr/>
+        <w:t>Paramètres :</w:t>
+      </w:r>
+    </w:p>
+    <w:p>
+      <w:pPr>
+        <w:pStyle w:val="style16"/>
+        <w:ind w:hanging="0" w:left="2127" w:right="0"/>
+        <w:rPr/>
+      </w:pPr>
+      <w:r>
+        <w:rPr/>
+        <w:t>idGestionnaire – Id du gestionnaire</w:t>
         <w:br/>
       </w:r>
     </w:p>
@@ -2417,11 +2955,7 @@
       </w:pPr>
       <w:r>
         <w:rPr/>
-        <w:t xml:space="preserve">listeLigueParMarqueur – </w:t>
-      </w:r>
-      <w:r>
-        <w:rPr/>
-        <w:t xml:space="preserve">Fait la liste des ligues pour lesquels un marqueur est autorisé </w:t>
+        <w:t xml:space="preserve">listeLigueParMarqueur – Fait la liste des ligues pour lesquels un marqueur est autorisé </w:t>
       </w:r>
     </w:p>
     <w:p>
@@ -2432,33 +2966,18 @@
       </w:pPr>
       <w:r>
         <w:rPr/>
-        <w:t>Paramètres</w:t>
-      </w:r>
-      <w:r>
-        <w:rPr/>
-        <w:t> :</w:t>
-      </w:r>
-    </w:p>
-    <w:p>
-      <w:pPr>
-        <w:pStyle w:val="style16"/>
-        <w:ind w:hanging="0" w:left="2127" w:right="0"/>
-        <w:rPr/>
-      </w:pPr>
-      <w:r>
-        <w:rPr/>
-        <w:t>idMarqueur</w:t>
-      </w:r>
-      <w:r>
-        <w:rPr/>
-        <w:t xml:space="preserve"> – Id d</w:t>
-      </w:r>
-      <w:r>
-        <w:rPr/>
-        <w:t>u marqueur</w:t>
-      </w:r>
-      <w:r>
-        <w:rPr/>
+        <w:t>Paramètres :</w:t>
+      </w:r>
+    </w:p>
+    <w:p>
+      <w:pPr>
+        <w:pStyle w:val="style16"/>
+        <w:ind w:hanging="0" w:left="2127" w:right="0"/>
+        <w:rPr/>
+      </w:pPr>
+      <w:r>
+        <w:rPr/>
+        <w:t>idMarqueur – Id du marqueur</w:t>
         <w:br/>
       </w:r>
     </w:p>
@@ -2524,11 +3043,7 @@
       </w:pPr>
       <w:r>
         <w:rPr/>
-        <w:t>Paramètres</w:t>
-      </w:r>
-      <w:r>
-        <w:rPr/>
-        <w:t> :</w:t>
+        <w:t>Paramètres :</w:t>
       </w:r>
     </w:p>
     <w:p>
@@ -2540,9 +3055,6 @@
       <w:r>
         <w:rPr/>
         <w:t>aucun</w:t>
-      </w:r>
-      <w:r>
-        <w:rPr/>
         <w:br/>
       </w:r>
     </w:p>
@@ -2593,19 +3105,16 @@
         <w:pStyle w:val="style1"/>
         <w:numPr>
           <w:ilvl w:val="0"/>
-          <w:numId w:val="1"/>
+          <w:numId w:val="2"/>
         </w:numPr>
         <w:spacing w:after="120" w:before="240"/>
+        <w:ind w:hanging="0" w:left="0" w:right="0"/>
         <w:contextualSpacing w:val="false"/>
         <w:rPr/>
       </w:pPr>
       <w:r>
         <w:rPr/>
-        <w:t>A</w:t>
-      </w:r>
-      <w:r>
-        <w:rPr/>
-        <w:t>ndroid</w:t>
+        <w:t>Android</w:t>
       </w:r>
     </w:p>
     <w:sectPr>
@@ -2741,8 +3250,103 @@
       </w:pPr>
     </w:lvl>
   </w:abstractNum>
+  <w:abstractNum w:abstractNumId="2">
+    <w:lvl w:ilvl="0">
+      <w:start w:val="1"/>
+      <w:numFmt w:val="none"/>
+      <w:suff w:val="nothing"/>
+      <w:lvlText w:val=""/>
+      <w:lvlJc w:val="left"/>
+      <w:pPr>
+        <w:ind w:hanging="432" w:left="432"/>
+      </w:pPr>
+    </w:lvl>
+    <w:lvl w:ilvl="1">
+      <w:start w:val="1"/>
+      <w:numFmt w:val="none"/>
+      <w:suff w:val="nothing"/>
+      <w:lvlText w:val=""/>
+      <w:lvlJc w:val="left"/>
+      <w:pPr>
+        <w:ind w:hanging="576" w:left="576"/>
+      </w:pPr>
+    </w:lvl>
+    <w:lvl w:ilvl="2">
+      <w:start w:val="1"/>
+      <w:numFmt w:val="none"/>
+      <w:suff w:val="nothing"/>
+      <w:lvlText w:val=""/>
+      <w:lvlJc w:val="left"/>
+      <w:pPr>
+        <w:ind w:hanging="720" w:left="720"/>
+      </w:pPr>
+    </w:lvl>
+    <w:lvl w:ilvl="3">
+      <w:start w:val="1"/>
+      <w:numFmt w:val="none"/>
+      <w:suff w:val="nothing"/>
+      <w:lvlText w:val=""/>
+      <w:lvlJc w:val="left"/>
+      <w:pPr>
+        <w:ind w:hanging="864" w:left="864"/>
+      </w:pPr>
+    </w:lvl>
+    <w:lvl w:ilvl="4">
+      <w:start w:val="1"/>
+      <w:numFmt w:val="none"/>
+      <w:suff w:val="nothing"/>
+      <w:lvlText w:val=""/>
+      <w:lvlJc w:val="left"/>
+      <w:pPr>
+        <w:ind w:hanging="1008" w:left="1008"/>
+      </w:pPr>
+    </w:lvl>
+    <w:lvl w:ilvl="5">
+      <w:start w:val="1"/>
+      <w:numFmt w:val="none"/>
+      <w:suff w:val="nothing"/>
+      <w:lvlText w:val=""/>
+      <w:lvlJc w:val="left"/>
+      <w:pPr>
+        <w:ind w:hanging="1152" w:left="1152"/>
+      </w:pPr>
+    </w:lvl>
+    <w:lvl w:ilvl="6">
+      <w:start w:val="1"/>
+      <w:numFmt w:val="none"/>
+      <w:suff w:val="nothing"/>
+      <w:lvlText w:val=""/>
+      <w:lvlJc w:val="left"/>
+      <w:pPr>
+        <w:ind w:hanging="1296" w:left="1296"/>
+      </w:pPr>
+    </w:lvl>
+    <w:lvl w:ilvl="7">
+      <w:start w:val="1"/>
+      <w:numFmt w:val="none"/>
+      <w:suff w:val="nothing"/>
+      <w:lvlText w:val=""/>
+      <w:lvlJc w:val="left"/>
+      <w:pPr>
+        <w:ind w:hanging="1440" w:left="1440"/>
+      </w:pPr>
+    </w:lvl>
+    <w:lvl w:ilvl="8">
+      <w:start w:val="1"/>
+      <w:numFmt w:val="none"/>
+      <w:suff w:val="nothing"/>
+      <w:lvlText w:val=""/>
+      <w:lvlJc w:val="left"/>
+      <w:pPr>
+        <w:ind w:hanging="1584" w:left="1584"/>
+      </w:pPr>
+    </w:lvl>
+  </w:abstractNum>
   <w:num w:numId="1">
     <w:abstractNumId w:val="1"/>
+  </w:num>
+  <w:num w:numId="2">
+    <w:abstractNumId w:val="2"/>
   </w:num>
 </w:numbering>
 </file>
@@ -2755,6 +3359,9 @@
     <w:pPr>
       <w:widowControl w:val="false"/>
       <w:suppressAutoHyphens w:val="true"/>
+      <w:kinsoku w:val="true"/>
+      <w:overflowPunct w:val="true"/>
+      <w:autoSpaceDE w:val="true"/>
     </w:pPr>
     <w:rPr>
       <w:rFonts w:ascii="Liberation Serif" w:cs="FreeSans" w:eastAsia="WenQuanYi Micro Hei" w:hAnsi="Liberation Serif"/>

</xml_diff>